<commit_message>
Adição de novos exercícios
</commit_message>
<xml_diff>
--- a/FTW/Exercicios_HTML/_Trabalhos/Trabalho_FTW.docx
+++ b/FTW/Exercicios_HTML/_Trabalhos/Trabalho_FTW.docx
@@ -151,27 +151,7 @@
                 <w:sz w:val="24"/>
                 <w:szCs w:val="24"/>
               </w:rPr>
-              <w:t xml:space="preserve">Professor(a):  </w:t>
-            </w:r>
-            <w:proofErr w:type="spellStart"/>
-            <w:r>
-              <w:rPr>
-                <w:rFonts w:ascii="Arial" w:eastAsia="Arial" w:hAnsi="Arial" w:cs="Arial"/>
-                <w:b/>
-                <w:sz w:val="24"/>
-                <w:szCs w:val="24"/>
-              </w:rPr>
-              <w:t>Miriã</w:t>
-            </w:r>
-            <w:proofErr w:type="spellEnd"/>
-            <w:r>
-              <w:rPr>
-                <w:rFonts w:ascii="Arial" w:eastAsia="Arial" w:hAnsi="Arial" w:cs="Arial"/>
-                <w:b/>
-                <w:sz w:val="24"/>
-                <w:szCs w:val="24"/>
-              </w:rPr>
-              <w:t xml:space="preserve"> da Silveira Coelho Corrêa     </w:t>
+              <w:t xml:space="preserve">Professor(a):  Miriã da Silveira Coelho Corrêa     </w:t>
             </w:r>
           </w:p>
         </w:tc>
@@ -375,23 +355,7 @@
           <w:rFonts w:ascii="Arial" w:eastAsia="Arial" w:hAnsi="Arial" w:cs="Arial"/>
           <w:color w:val="000000"/>
         </w:rPr>
-        <w:t xml:space="preserve">Caso o trabalho seja enviado após a data estipulada, </w:t>
-      </w:r>
-      <w:proofErr w:type="gramStart"/>
-      <w:r>
-        <w:rPr>
-          <w:rFonts w:ascii="Arial" w:eastAsia="Arial" w:hAnsi="Arial" w:cs="Arial"/>
-          <w:color w:val="000000"/>
-        </w:rPr>
-        <w:t>o mesmo</w:t>
-      </w:r>
-      <w:proofErr w:type="gramEnd"/>
-      <w:r>
-        <w:rPr>
-          <w:rFonts w:ascii="Arial" w:eastAsia="Arial" w:hAnsi="Arial" w:cs="Arial"/>
-          <w:color w:val="000000"/>
-        </w:rPr>
-        <w:t xml:space="preserve"> será pontuado com 0.</w:t>
+        <w:t>Caso o trabalho seja enviado após a data estipulada, o mesmo será pontuado com 0.</w:t>
       </w:r>
     </w:p>
     <w:p>
@@ -467,13 +431,7 @@
         <w:rPr>
           <w:rFonts w:ascii="Arial" w:eastAsia="Arial" w:hAnsi="Arial" w:cs="Arial"/>
         </w:rPr>
-        <w:t>Imagem mapeada contendo o m</w:t>
-      </w:r>
-      <w:r>
-        <w:rPr>
-          <w:rFonts w:ascii="Arial" w:eastAsia="Arial" w:hAnsi="Arial" w:cs="Arial"/>
-        </w:rPr>
-        <w:t>enu com Links</w:t>
+        <w:t>Imagem mapeada contendo o menu com Links</w:t>
       </w:r>
     </w:p>
     <w:p>

</xml_diff>